<commit_message>
ajout de ma partie dans le fichier texte
</commit_message>
<xml_diff>
--- a/C_easy_blog_text.docx
+++ b/C_easy_blog_text.docx
@@ -1,6 +1,6 @@
 
 <file path=word/document.xml><?xml version="1.0" encoding="utf-8"?>
-<w:document xmlns:wpc="http://schemas.microsoft.com/office/word/2010/wordprocessingCanvas" xmlns:cx="http://schemas.microsoft.com/office/drawing/2014/chartex" xmlns:cx1="http://schemas.microsoft.com/office/drawing/2015/9/8/chartex" xmlns:cx2="http://schemas.microsoft.com/office/drawing/2015/10/21/chartex" xmlns:cx3="http://schemas.microsoft.com/office/drawing/2016/5/9/chartex" xmlns:cx4="http://schemas.microsoft.com/office/drawing/2016/5/10/chartex" xmlns:cx5="http://schemas.microsoft.com/office/drawing/2016/5/11/chartex" xmlns:cx6="http://schemas.microsoft.com/office/drawing/2016/5/12/chartex" xmlns:cx7="http://schemas.microsoft.com/office/drawing/2016/5/13/chartex" xmlns:cx8="http://schemas.microsoft.com/office/drawing/2016/5/14/chartex" xmlns:mc="http://schemas.openxmlformats.org/markup-compatibility/2006" xmlns:aink="http://schemas.microsoft.com/office/drawing/2016/ink" xmlns:am3d="http://schemas.microsoft.com/office/drawing/2017/model3d" xmlns:o="urn:schemas-microsoft-com:office:office" xmlns:r="http://schemas.openxmlformats.org/officeDocument/2006/relationships" xmlns:m="http://schemas.openxmlformats.org/officeDocument/2006/math" xmlns:v="urn:schemas-microsoft-com:vml" xmlns:wp14="http://schemas.microsoft.com/office/word/2010/wordprocessingDrawing" xmlns:wp="http://schemas.openxmlformats.org/drawingml/2006/wordprocessingDrawing" xmlns:w10="urn:schemas-microsoft-com:office:word" xmlns:w="http://schemas.openxmlformats.org/wordprocessingml/2006/main" xmlns:w14="http://schemas.microsoft.com/office/word/2010/wordml" xmlns:w15="http://schemas.microsoft.com/office/word/2012/wordml" xmlns:w16cex="http://schemas.microsoft.com/office/word/2018/wordml/cex" xmlns:w16cid="http://schemas.microsoft.com/office/word/2016/wordml/cid" xmlns:w16="http://schemas.microsoft.com/office/word/2018/wordml" xmlns:w16sdtdh="http://schemas.microsoft.com/office/word/2020/wordml/sdtdatahash" xmlns:w16se="http://schemas.microsoft.com/office/word/2015/wordml/symex" xmlns:wpg="http://schemas.microsoft.com/office/word/2010/wordprocessingGroup" xmlns:wpi="http://schemas.microsoft.com/office/word/2010/wordprocessingInk" xmlns:wne="http://schemas.microsoft.com/office/word/2006/wordml" xmlns:wps="http://schemas.microsoft.com/office/word/2010/wordprocessingShape" mc:Ignorable="w14 w15 w16se w16cid w16 w16cex w16sdtdh wp14">
+<w:document xmlns:wpc="http://schemas.microsoft.com/office/word/2010/wordprocessingCanvas" xmlns:cx="http://schemas.microsoft.com/office/drawing/2014/chartex" xmlns:cx1="http://schemas.microsoft.com/office/drawing/2015/9/8/chartex" xmlns:mc="http://schemas.openxmlformats.org/markup-compatibility/2006" xmlns:o="urn:schemas-microsoft-com:office:office" xmlns:r="http://schemas.openxmlformats.org/officeDocument/2006/relationships" xmlns:m="http://schemas.openxmlformats.org/officeDocument/2006/math" xmlns:v="urn:schemas-microsoft-com:vml" xmlns:wp14="http://schemas.microsoft.com/office/word/2010/wordprocessingDrawing" xmlns:wp="http://schemas.openxmlformats.org/drawingml/2006/wordprocessingDrawing" xmlns:w10="urn:schemas-microsoft-com:office:word" xmlns:w="http://schemas.openxmlformats.org/wordprocessingml/2006/main" xmlns:w14="http://schemas.microsoft.com/office/word/2010/wordml" xmlns:w15="http://schemas.microsoft.com/office/word/2012/wordml" xmlns:w16se="http://schemas.microsoft.com/office/word/2015/wordml/symex" xmlns:wpg="http://schemas.microsoft.com/office/word/2010/wordprocessingGroup" xmlns:wpi="http://schemas.microsoft.com/office/word/2010/wordprocessingInk" xmlns:wne="http://schemas.microsoft.com/office/word/2006/wordml" xmlns:wps="http://schemas.microsoft.com/office/word/2010/wordprocessingShape" mc:Ignorable="w14 w15 w16se wp14">
   <w:body>
     <w:sdt>
       <w:sdtPr>
@@ -34,6 +34,7 @@
             <w:rPr>
               <w:rFonts w:cstheme="minorHAnsi"/>
               <w:noProof/>
+              <w:lang w:eastAsia="fr-FR"/>
             </w:rPr>
             <mc:AlternateContent>
               <mc:Choice Requires="wpg">
@@ -216,6 +217,7 @@
                                       <w:calendar w:val="gregorian"/>
                                     </w:date>
                                   </w:sdtPr>
+                                  <w:sdtEndPr/>
                                   <w:sdtContent>
                                     <w:p>
                                       <w:pPr>
@@ -383,6 +385,7 @@
                                       <w:calendar w:val="gregorian"/>
                                     </w:date>
                                   </w:sdtPr>
+                                  <w:sdtEndPr/>
                                   <w:sdtContent>
                                     <w:p>
                                       <w:pPr>
@@ -419,7 +422,7 @@
                   </wp:anchor>
                 </w:drawing>
               </mc:Choice>
-              <mc:Fallback>
+              <mc:Fallback xmlns:w16sdtdh="http://schemas.microsoft.com/office/word/2020/wordml/sdtdatahash" xmlns:w16="http://schemas.microsoft.com/office/word/2018/wordml" xmlns:w16cid="http://schemas.microsoft.com/office/word/2016/wordml/cid" xmlns:w16cex="http://schemas.microsoft.com/office/word/2018/wordml/cex" xmlns:am3d="http://schemas.microsoft.com/office/drawing/2017/model3d" xmlns:aink="http://schemas.microsoft.com/office/drawing/2016/ink" xmlns:cx8="http://schemas.microsoft.com/office/drawing/2016/5/14/chartex" xmlns:cx7="http://schemas.microsoft.com/office/drawing/2016/5/13/chartex" xmlns:cx6="http://schemas.microsoft.com/office/drawing/2016/5/12/chartex" xmlns:cx5="http://schemas.microsoft.com/office/drawing/2016/5/11/chartex" xmlns:cx4="http://schemas.microsoft.com/office/drawing/2016/5/10/chartex" xmlns:cx3="http://schemas.microsoft.com/office/drawing/2016/5/9/chartex" xmlns:cx2="http://schemas.microsoft.com/office/drawing/2015/10/21/chartex">
                 <w:pict>
                   <v:group w14:anchorId="33548678" id="Groupe 453" o:spid="_x0000_s1026" style="position:absolute;margin-left:353.25pt;margin-top:0;width:248.9pt;height:11in;z-index:251662336;mso-height-percent:1000;mso-position-horizontal-relative:page;mso-position-vertical-relative:page;mso-height-percent:1000" coordorigin="-476" coordsize="31612,100584" o:gfxdata="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">
                     <v:rect id="Rectangle 459" o:spid="_x0000_s1027" alt="Light vertical" style="position:absolute;width:1385;height:100584;visibility:visible;mso-wrap-style:square;v-text-anchor:middle" o:gfxdata="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" fillcolor="#a8d08d [1945]" stroked="f" strokecolor="white" strokeweight="1pt">
@@ -602,6 +605,7 @@
             <w:rPr>
               <w:rFonts w:cstheme="minorHAnsi"/>
               <w:noProof/>
+              <w:lang w:eastAsia="fr-FR"/>
             </w:rPr>
             <mc:AlternateContent>
               <mc:Choice Requires="wps">
@@ -670,6 +674,7 @@
                                   <w:dataBinding w:prefixMappings="xmlns:ns0='http://schemas.openxmlformats.org/package/2006/metadata/core-properties' xmlns:ns1='http://purl.org/dc/elements/1.1/'" w:xpath="/ns0:coreProperties[1]/ns1:title[1]" w:storeItemID="{6C3C8BC8-F283-45AE-878A-BAB7291924A1}"/>
                                   <w:text/>
                                 </w:sdtPr>
+                                <w:sdtEndPr/>
                                 <w:sdtContent>
                                   <w:p>
                                     <w:pPr>
@@ -719,7 +724,7 @@
                   </wp:anchor>
                 </w:drawing>
               </mc:Choice>
-              <mc:Fallback>
+              <mc:Fallback xmlns:w16sdtdh="http://schemas.microsoft.com/office/word/2020/wordml/sdtdatahash" xmlns:w16="http://schemas.microsoft.com/office/word/2018/wordml" xmlns:w16cid="http://schemas.microsoft.com/office/word/2016/wordml/cid" xmlns:w16cex="http://schemas.microsoft.com/office/word/2018/wordml/cex" xmlns:am3d="http://schemas.microsoft.com/office/drawing/2017/model3d" xmlns:aink="http://schemas.microsoft.com/office/drawing/2016/ink" xmlns:cx8="http://schemas.microsoft.com/office/drawing/2016/5/14/chartex" xmlns:cx7="http://schemas.microsoft.com/office/drawing/2016/5/13/chartex" xmlns:cx6="http://schemas.microsoft.com/office/drawing/2016/5/12/chartex" xmlns:cx5="http://schemas.microsoft.com/office/drawing/2016/5/11/chartex" xmlns:cx4="http://schemas.microsoft.com/office/drawing/2016/5/10/chartex" xmlns:cx3="http://schemas.microsoft.com/office/drawing/2016/5/9/chartex" xmlns:cx2="http://schemas.microsoft.com/office/drawing/2015/10/21/chartex">
                 <w:pict>
                   <v:rect w14:anchorId="355FC056" id="Rectangle 16" o:spid="_x0000_s1031" style="position:absolute;margin-left:0;margin-top:0;width:548.85pt;height:50.4pt;z-index:251664384;visibility:visible;mso-wrap-style:square;mso-width-percent:900;mso-height-percent:73;mso-top-percent:250;mso-wrap-distance-left:9pt;mso-wrap-distance-top:0;mso-wrap-distance-right:9pt;mso-wrap-distance-bottom:0;mso-position-horizontal:left;mso-position-horizontal-relative:page;mso-position-vertical-relative:page;mso-width-percent:900;mso-height-percent:73;mso-top-percent:250;mso-width-relative:page;mso-height-relative:page;v-text-anchor:middle" o:gfxdata="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" o:allowincell="f" fillcolor="black [3213]" strokecolor="black [3213]" strokeweight="1.5pt">
                     <v:textbox style="mso-fit-shape-to-text:t" inset="14.4pt,,14.4pt">
@@ -800,6 +805,7 @@
               <w:sz w:val="28"/>
               <w:szCs w:val="28"/>
               <w:u w:val="single"/>
+              <w:lang w:eastAsia="fr-FR"/>
             </w:rPr>
             <w:drawing>
               <wp:anchor distT="0" distB="0" distL="114300" distR="114300" simplePos="0" relativeHeight="251660288" behindDoc="0" locked="0" layoutInCell="1" allowOverlap="1" wp14:anchorId="6AD371ED" wp14:editId="20204B33">
@@ -911,7 +917,13 @@
     <w:sdt>
       <w:sdtPr>
         <w:rPr>
-          <w:rFonts w:asciiTheme="minorHAnsi" w:hAnsiTheme="minorHAnsi" w:cstheme="minorHAnsi"/>
+          <w:rFonts w:asciiTheme="minorHAnsi" w:eastAsiaTheme="minorHAnsi" w:hAnsiTheme="minorHAnsi" w:cstheme="minorHAnsi"/>
+          <w:b w:val="0"/>
+          <w:color w:val="auto"/>
+          <w:sz w:val="22"/>
+          <w:szCs w:val="22"/>
+          <w:u w:val="none"/>
+          <w:lang w:eastAsia="en-US"/>
         </w:rPr>
         <w:id w:val="-259907520"/>
         <w:docPartObj>
@@ -921,13 +933,7 @@
       </w:sdtPr>
       <w:sdtEndPr>
         <w:rPr>
-          <w:rFonts w:eastAsiaTheme="minorHAnsi"/>
           <w:bCs/>
-          <w:color w:val="auto"/>
-          <w:sz w:val="22"/>
-          <w:szCs w:val="22"/>
-          <w:u w:val="none"/>
-          <w:lang w:eastAsia="en-US"/>
         </w:rPr>
       </w:sdtEndPr>
       <w:sdtContent>
@@ -2964,7 +2970,7 @@
           <w:sz w:val="28"/>
           <w:szCs w:val="28"/>
         </w:rPr>
-        <w:t> Bootstrap pour le </w:t>
+        <w:t> </w:t>
       </w:r>
       <w:proofErr w:type="spellStart"/>
       <w:r>
@@ -2974,7 +2980,7 @@
           <w:sz w:val="28"/>
           <w:szCs w:val="28"/>
         </w:rPr>
-        <w:t>front-end</w:t>
+        <w:t>Bootstrap</w:t>
       </w:r>
       <w:proofErr w:type="spellEnd"/>
       <w:r>
@@ -2984,19 +2990,8 @@
           <w:sz w:val="28"/>
           <w:szCs w:val="28"/>
         </w:rPr>
-        <w:t> et PHP pour le </w:t>
-      </w:r>
-      <w:proofErr w:type="spellStart"/>
-      <w:r>
-        <w:rPr>
-          <w:rStyle w:val="normaltextrun"/>
-          <w:rFonts w:asciiTheme="minorHAnsi" w:hAnsiTheme="minorHAnsi" w:cstheme="minorHAnsi"/>
-          <w:sz w:val="28"/>
-          <w:szCs w:val="28"/>
-        </w:rPr>
-        <w:t>back-end</w:t>
-      </w:r>
-      <w:proofErr w:type="spellEnd"/>
+        <w:t xml:space="preserve"> pour le front-end et PHP pour le back-end</w:t>
+      </w:r>
       <w:r>
         <w:rPr>
           <w:rStyle w:val="eop"/>
@@ -3288,27 +3283,7 @@
           <w:sz w:val="28"/>
           <w:szCs w:val="28"/>
         </w:rPr>
-        <w:t> </w:t>
-      </w:r>
-      <w:proofErr w:type="spellStart"/>
-      <w:r>
-        <w:rPr>
-          <w:rStyle w:val="normaltextrun"/>
-          <w:rFonts w:asciiTheme="minorHAnsi" w:hAnsiTheme="minorHAnsi" w:cstheme="minorHAnsi"/>
-          <w:sz w:val="28"/>
-          <w:szCs w:val="28"/>
-        </w:rPr>
-        <w:t>Back-end</w:t>
-      </w:r>
-      <w:proofErr w:type="spellEnd"/>
-      <w:r>
-        <w:rPr>
-          <w:rStyle w:val="normaltextrun"/>
-          <w:rFonts w:asciiTheme="minorHAnsi" w:hAnsiTheme="minorHAnsi" w:cstheme="minorHAnsi"/>
-          <w:sz w:val="28"/>
-          <w:szCs w:val="28"/>
-        </w:rPr>
-        <w:t xml:space="preserve"> qui s’occupera de crée </w:t>
+        <w:t> Back-end qui s’occupera de crée </w:t>
       </w:r>
       <w:r>
         <w:rPr>
@@ -3383,27 +3358,7 @@
           <w:sz w:val="28"/>
           <w:szCs w:val="28"/>
         </w:rPr>
-        <w:t> </w:t>
-      </w:r>
-      <w:proofErr w:type="spellStart"/>
-      <w:r>
-        <w:rPr>
-          <w:rStyle w:val="normaltextrun"/>
-          <w:rFonts w:asciiTheme="minorHAnsi" w:hAnsiTheme="minorHAnsi" w:cstheme="minorHAnsi"/>
-          <w:sz w:val="28"/>
-          <w:szCs w:val="28"/>
-        </w:rPr>
-        <w:t>front-end</w:t>
-      </w:r>
-      <w:proofErr w:type="spellEnd"/>
-      <w:r>
-        <w:rPr>
-          <w:rStyle w:val="normaltextrun"/>
-          <w:rFonts w:asciiTheme="minorHAnsi" w:hAnsiTheme="minorHAnsi" w:cstheme="minorHAnsi"/>
-          <w:sz w:val="28"/>
-          <w:szCs w:val="28"/>
-        </w:rPr>
-        <w:t xml:space="preserve"> qui s’occupera de crée des </w:t>
+        <w:t xml:space="preserve"> front-end qui s’occupera de crée des </w:t>
       </w:r>
       <w:proofErr w:type="spellStart"/>
       <w:r>
@@ -4020,7 +3975,7 @@
       <w:r>
         <w:rPr>
           <w:rStyle w:val="Titre3Car"/>
-          <w:rFonts w:asciiTheme="minorHAnsi" w:hAnsiTheme="minorHAnsi" w:cstheme="minorHAnsi"/>
+          <w:rFonts w:asciiTheme="minorHAnsi" w:eastAsiaTheme="minorHAnsi" w:hAnsiTheme="minorHAnsi" w:cstheme="minorHAnsi"/>
         </w:rPr>
         <w:t>Modèle</w:t>
       </w:r>
@@ -4068,7 +4023,7 @@
       <w:r>
         <w:rPr>
           <w:rStyle w:val="Titre3Car"/>
-          <w:rFonts w:asciiTheme="minorHAnsi" w:hAnsiTheme="minorHAnsi" w:cstheme="minorHAnsi"/>
+          <w:rFonts w:asciiTheme="minorHAnsi" w:eastAsiaTheme="minorHAnsi" w:hAnsiTheme="minorHAnsi" w:cstheme="minorHAnsi"/>
         </w:rPr>
         <w:t>Vue</w:t>
       </w:r>
@@ -4116,7 +4071,7 @@
       <w:r>
         <w:rPr>
           <w:rStyle w:val="Titre3Car"/>
-          <w:rFonts w:asciiTheme="minorHAnsi" w:hAnsiTheme="minorHAnsi" w:cstheme="minorHAnsi"/>
+          <w:rFonts w:asciiTheme="minorHAnsi" w:eastAsiaTheme="minorHAnsi" w:hAnsiTheme="minorHAnsi" w:cstheme="minorHAnsi"/>
         </w:rPr>
         <w:t>Contrôleur</w:t>
       </w:r>
@@ -4717,6 +4672,7 @@
         <w:rPr>
           <w:rFonts w:cstheme="minorHAnsi"/>
           <w:noProof/>
+          <w:lang w:eastAsia="fr-FR"/>
         </w:rPr>
         <w:drawing>
           <wp:anchor distT="0" distB="0" distL="114300" distR="114300" simplePos="0" relativeHeight="251666432" behindDoc="0" locked="0" layoutInCell="1" allowOverlap="1" wp14:anchorId="4D191E9D" wp14:editId="5F3A0742">
@@ -4842,6 +4798,7 @@
         <w:rPr>
           <w:rFonts w:cstheme="minorHAnsi"/>
           <w:noProof/>
+          <w:lang w:eastAsia="fr-FR"/>
         </w:rPr>
         <w:drawing>
           <wp:inline distT="0" distB="0" distL="0" distR="0" wp14:anchorId="5D30913A" wp14:editId="2F644024">
@@ -4928,6 +4885,7 @@
         <w:rPr>
           <w:rFonts w:cstheme="minorHAnsi"/>
           <w:noProof/>
+          <w:lang w:eastAsia="fr-FR"/>
         </w:rPr>
         <w:drawing>
           <wp:inline distT="0" distB="0" distL="0" distR="0" wp14:anchorId="54F655DC" wp14:editId="2A344685">
@@ -5760,10 +5718,30 @@
     <w:p>
       <w:pPr>
         <w:pStyle w:val="Titre3"/>
-      </w:pPr>
-      <w:r>
-        <w:t xml:space="preserve">Alicia : </w:t>
-      </w:r>
+        <w:rPr>
+          <w:b w:val="0"/>
+        </w:rPr>
+      </w:pPr>
+      <w:r>
+        <w:t xml:space="preserve">Alice : </w:t>
+      </w:r>
+      <w:r>
+        <w:rPr>
+          <w:b w:val="0"/>
+        </w:rPr>
+        <w:t>Rien de particulier à dire, la création d’une classe générique de gestion de base de donnée</w:t>
+      </w:r>
+      <w:r>
+        <w:t xml:space="preserve"> </w:t>
+      </w:r>
+      <w:r>
+        <w:rPr>
+          <w:b w:val="0"/>
+        </w:rPr>
+        <w:t xml:space="preserve">était une partie intéressante. Le reste était assez simple du fait du peu de temps que nous avions. J’ai pu apprendre ce qu’était un Singleton. </w:t>
+      </w:r>
+      <w:bookmarkStart w:id="25" w:name="_GoBack"/>
+      <w:bookmarkEnd w:id="25"/>
     </w:p>
     <w:p>
       <w:pPr>
@@ -5824,7 +5802,7 @@
 </file>
 
 <file path=word/endnotes.xml><?xml version="1.0" encoding="utf-8"?>
-<w:endnotes xmlns:wpc="http://schemas.microsoft.com/office/word/2010/wordprocessingCanvas" xmlns:cx="http://schemas.microsoft.com/office/drawing/2014/chartex" xmlns:cx1="http://schemas.microsoft.com/office/drawing/2015/9/8/chartex" xmlns:cx2="http://schemas.microsoft.com/office/drawing/2015/10/21/chartex" xmlns:cx3="http://schemas.microsoft.com/office/drawing/2016/5/9/chartex" xmlns:cx4="http://schemas.microsoft.com/office/drawing/2016/5/10/chartex" xmlns:cx5="http://schemas.microsoft.com/office/drawing/2016/5/11/chartex" xmlns:cx6="http://schemas.microsoft.com/office/drawing/2016/5/12/chartex" xmlns:cx7="http://schemas.microsoft.com/office/drawing/2016/5/13/chartex" xmlns:cx8="http://schemas.microsoft.com/office/drawing/2016/5/14/chartex" xmlns:mc="http://schemas.openxmlformats.org/markup-compatibility/2006" xmlns:aink="http://schemas.microsoft.com/office/drawing/2016/ink" xmlns:am3d="http://schemas.microsoft.com/office/drawing/2017/model3d" xmlns:o="urn:schemas-microsoft-com:office:office" xmlns:r="http://schemas.openxmlformats.org/officeDocument/2006/relationships" xmlns:m="http://schemas.openxmlformats.org/officeDocument/2006/math" xmlns:v="urn:schemas-microsoft-com:vml" xmlns:wp14="http://schemas.microsoft.com/office/word/2010/wordprocessingDrawing" xmlns:wp="http://schemas.openxmlformats.org/drawingml/2006/wordprocessingDrawing" xmlns:w10="urn:schemas-microsoft-com:office:word" xmlns:w="http://schemas.openxmlformats.org/wordprocessingml/2006/main" xmlns:w14="http://schemas.microsoft.com/office/word/2010/wordml" xmlns:w15="http://schemas.microsoft.com/office/word/2012/wordml" xmlns:w16cex="http://schemas.microsoft.com/office/word/2018/wordml/cex" xmlns:w16cid="http://schemas.microsoft.com/office/word/2016/wordml/cid" xmlns:w16="http://schemas.microsoft.com/office/word/2018/wordml" xmlns:w16sdtdh="http://schemas.microsoft.com/office/word/2020/wordml/sdtdatahash" xmlns:w16se="http://schemas.microsoft.com/office/word/2015/wordml/symex" xmlns:wpg="http://schemas.microsoft.com/office/word/2010/wordprocessingGroup" xmlns:wpi="http://schemas.microsoft.com/office/word/2010/wordprocessingInk" xmlns:wne="http://schemas.microsoft.com/office/word/2006/wordml" xmlns:wps="http://schemas.microsoft.com/office/word/2010/wordprocessingShape" mc:Ignorable="w14 w15 w16se w16cid w16 w16cex w16sdtdh wp14">
+<w:endnotes xmlns:wpc="http://schemas.microsoft.com/office/word/2010/wordprocessingCanvas" xmlns:cx="http://schemas.microsoft.com/office/drawing/2014/chartex" xmlns:cx1="http://schemas.microsoft.com/office/drawing/2015/9/8/chartex" xmlns:mc="http://schemas.openxmlformats.org/markup-compatibility/2006" xmlns:o="urn:schemas-microsoft-com:office:office" xmlns:r="http://schemas.openxmlformats.org/officeDocument/2006/relationships" xmlns:m="http://schemas.openxmlformats.org/officeDocument/2006/math" xmlns:v="urn:schemas-microsoft-com:vml" xmlns:wp14="http://schemas.microsoft.com/office/word/2010/wordprocessingDrawing" xmlns:wp="http://schemas.openxmlformats.org/drawingml/2006/wordprocessingDrawing" xmlns:w10="urn:schemas-microsoft-com:office:word" xmlns:w="http://schemas.openxmlformats.org/wordprocessingml/2006/main" xmlns:w14="http://schemas.microsoft.com/office/word/2010/wordml" xmlns:w15="http://schemas.microsoft.com/office/word/2012/wordml" xmlns:w16se="http://schemas.microsoft.com/office/word/2015/wordml/symex" xmlns:wpg="http://schemas.microsoft.com/office/word/2010/wordprocessingGroup" xmlns:wpi="http://schemas.microsoft.com/office/word/2010/wordprocessingInk" xmlns:wne="http://schemas.microsoft.com/office/word/2006/wordml" xmlns:wps="http://schemas.microsoft.com/office/word/2010/wordprocessingShape" mc:Ignorable="w14 w15 w16se wp14">
   <w:endnote w:type="separator" w:id="-1">
     <w:p>
       <w:pPr>
@@ -5849,7 +5827,7 @@
 </file>
 
 <file path=word/footer1.xml><?xml version="1.0" encoding="utf-8"?>
-<w:ftr xmlns:wpc="http://schemas.microsoft.com/office/word/2010/wordprocessingCanvas" xmlns:cx="http://schemas.microsoft.com/office/drawing/2014/chartex" xmlns:cx1="http://schemas.microsoft.com/office/drawing/2015/9/8/chartex" xmlns:cx2="http://schemas.microsoft.com/office/drawing/2015/10/21/chartex" xmlns:cx3="http://schemas.microsoft.com/office/drawing/2016/5/9/chartex" xmlns:cx4="http://schemas.microsoft.com/office/drawing/2016/5/10/chartex" xmlns:cx5="http://schemas.microsoft.com/office/drawing/2016/5/11/chartex" xmlns:cx6="http://schemas.microsoft.com/office/drawing/2016/5/12/chartex" xmlns:cx7="http://schemas.microsoft.com/office/drawing/2016/5/13/chartex" xmlns:cx8="http://schemas.microsoft.com/office/drawing/2016/5/14/chartex" xmlns:mc="http://schemas.openxmlformats.org/markup-compatibility/2006" xmlns:aink="http://schemas.microsoft.com/office/drawing/2016/ink" xmlns:am3d="http://schemas.microsoft.com/office/drawing/2017/model3d" xmlns:o="urn:schemas-microsoft-com:office:office" xmlns:r="http://schemas.openxmlformats.org/officeDocument/2006/relationships" xmlns:m="http://schemas.openxmlformats.org/officeDocument/2006/math" xmlns:v="urn:schemas-microsoft-com:vml" xmlns:wp14="http://schemas.microsoft.com/office/word/2010/wordprocessingDrawing" xmlns:wp="http://schemas.openxmlformats.org/drawingml/2006/wordprocessingDrawing" xmlns:w10="urn:schemas-microsoft-com:office:word" xmlns:w="http://schemas.openxmlformats.org/wordprocessingml/2006/main" xmlns:w14="http://schemas.microsoft.com/office/word/2010/wordml" xmlns:w15="http://schemas.microsoft.com/office/word/2012/wordml" xmlns:w16cex="http://schemas.microsoft.com/office/word/2018/wordml/cex" xmlns:w16cid="http://schemas.microsoft.com/office/word/2016/wordml/cid" xmlns:w16="http://schemas.microsoft.com/office/word/2018/wordml" xmlns:w16sdtdh="http://schemas.microsoft.com/office/word/2020/wordml/sdtdatahash" xmlns:w16se="http://schemas.microsoft.com/office/word/2015/wordml/symex" xmlns:wpg="http://schemas.microsoft.com/office/word/2010/wordprocessingGroup" xmlns:wpi="http://schemas.microsoft.com/office/word/2010/wordprocessingInk" xmlns:wne="http://schemas.microsoft.com/office/word/2006/wordml" xmlns:wps="http://schemas.microsoft.com/office/word/2010/wordprocessingShape" mc:Ignorable="w14 w15 w16se w16cid w16 w16cex w16sdtdh wp14">
+<w:ftr xmlns:wpc="http://schemas.microsoft.com/office/word/2010/wordprocessingCanvas" xmlns:cx="http://schemas.microsoft.com/office/drawing/2014/chartex" xmlns:cx1="http://schemas.microsoft.com/office/drawing/2015/9/8/chartex" xmlns:mc="http://schemas.openxmlformats.org/markup-compatibility/2006" xmlns:o="urn:schemas-microsoft-com:office:office" xmlns:r="http://schemas.openxmlformats.org/officeDocument/2006/relationships" xmlns:m="http://schemas.openxmlformats.org/officeDocument/2006/math" xmlns:v="urn:schemas-microsoft-com:vml" xmlns:wp14="http://schemas.microsoft.com/office/word/2010/wordprocessingDrawing" xmlns:wp="http://schemas.openxmlformats.org/drawingml/2006/wordprocessingDrawing" xmlns:w10="urn:schemas-microsoft-com:office:word" xmlns:w="http://schemas.openxmlformats.org/wordprocessingml/2006/main" xmlns:w14="http://schemas.microsoft.com/office/word/2010/wordml" xmlns:w15="http://schemas.microsoft.com/office/word/2012/wordml" xmlns:w16se="http://schemas.microsoft.com/office/word/2015/wordml/symex" xmlns:wpg="http://schemas.microsoft.com/office/word/2010/wordprocessingGroup" xmlns:wpi="http://schemas.microsoft.com/office/word/2010/wordprocessingInk" xmlns:wne="http://schemas.microsoft.com/office/word/2006/wordml" xmlns:wps="http://schemas.microsoft.com/office/word/2010/wordprocessingShape" mc:Ignorable="w14 w15 w16se wp14">
   <w:p>
     <w:pPr>
       <w:pStyle w:val="Pieddepage"/>
@@ -5883,9 +5861,10 @@
     <w:r>
       <w:rPr>
         <w:caps/>
+        <w:noProof/>
         <w:color w:val="5B9BD5" w:themeColor="accent1"/>
       </w:rPr>
-      <w:t>2</w:t>
+      <w:t>7</w:t>
     </w:r>
     <w:r>
       <w:rPr>
@@ -5904,7 +5883,7 @@
 </file>
 
 <file path=word/footnotes.xml><?xml version="1.0" encoding="utf-8"?>
-<w:footnotes xmlns:wpc="http://schemas.microsoft.com/office/word/2010/wordprocessingCanvas" xmlns:cx="http://schemas.microsoft.com/office/drawing/2014/chartex" xmlns:cx1="http://schemas.microsoft.com/office/drawing/2015/9/8/chartex" xmlns:cx2="http://schemas.microsoft.com/office/drawing/2015/10/21/chartex" xmlns:cx3="http://schemas.microsoft.com/office/drawing/2016/5/9/chartex" xmlns:cx4="http://schemas.microsoft.com/office/drawing/2016/5/10/chartex" xmlns:cx5="http://schemas.microsoft.com/office/drawing/2016/5/11/chartex" xmlns:cx6="http://schemas.microsoft.com/office/drawing/2016/5/12/chartex" xmlns:cx7="http://schemas.microsoft.com/office/drawing/2016/5/13/chartex" xmlns:cx8="http://schemas.microsoft.com/office/drawing/2016/5/14/chartex" xmlns:mc="http://schemas.openxmlformats.org/markup-compatibility/2006" xmlns:aink="http://schemas.microsoft.com/office/drawing/2016/ink" xmlns:am3d="http://schemas.microsoft.com/office/drawing/2017/model3d" xmlns:o="urn:schemas-microsoft-com:office:office" xmlns:r="http://schemas.openxmlformats.org/officeDocument/2006/relationships" xmlns:m="http://schemas.openxmlformats.org/officeDocument/2006/math" xmlns:v="urn:schemas-microsoft-com:vml" xmlns:wp14="http://schemas.microsoft.com/office/word/2010/wordprocessingDrawing" xmlns:wp="http://schemas.openxmlformats.org/drawingml/2006/wordprocessingDrawing" xmlns:w10="urn:schemas-microsoft-com:office:word" xmlns:w="http://schemas.openxmlformats.org/wordprocessingml/2006/main" xmlns:w14="http://schemas.microsoft.com/office/word/2010/wordml" xmlns:w15="http://schemas.microsoft.com/office/word/2012/wordml" xmlns:w16cex="http://schemas.microsoft.com/office/word/2018/wordml/cex" xmlns:w16cid="http://schemas.microsoft.com/office/word/2016/wordml/cid" xmlns:w16="http://schemas.microsoft.com/office/word/2018/wordml" xmlns:w16sdtdh="http://schemas.microsoft.com/office/word/2020/wordml/sdtdatahash" xmlns:w16se="http://schemas.microsoft.com/office/word/2015/wordml/symex" xmlns:wpg="http://schemas.microsoft.com/office/word/2010/wordprocessingGroup" xmlns:wpi="http://schemas.microsoft.com/office/word/2010/wordprocessingInk" xmlns:wne="http://schemas.microsoft.com/office/word/2006/wordml" xmlns:wps="http://schemas.microsoft.com/office/word/2010/wordprocessingShape" mc:Ignorable="w14 w15 w16se w16cid w16 w16cex w16sdtdh wp14">
+<w:footnotes xmlns:wpc="http://schemas.microsoft.com/office/word/2010/wordprocessingCanvas" xmlns:cx="http://schemas.microsoft.com/office/drawing/2014/chartex" xmlns:cx1="http://schemas.microsoft.com/office/drawing/2015/9/8/chartex" xmlns:mc="http://schemas.openxmlformats.org/markup-compatibility/2006" xmlns:o="urn:schemas-microsoft-com:office:office" xmlns:r="http://schemas.openxmlformats.org/officeDocument/2006/relationships" xmlns:m="http://schemas.openxmlformats.org/officeDocument/2006/math" xmlns:v="urn:schemas-microsoft-com:vml" xmlns:wp14="http://schemas.microsoft.com/office/word/2010/wordprocessingDrawing" xmlns:wp="http://schemas.openxmlformats.org/drawingml/2006/wordprocessingDrawing" xmlns:w10="urn:schemas-microsoft-com:office:word" xmlns:w="http://schemas.openxmlformats.org/wordprocessingml/2006/main" xmlns:w14="http://schemas.microsoft.com/office/word/2010/wordml" xmlns:w15="http://schemas.microsoft.com/office/word/2012/wordml" xmlns:w16se="http://schemas.microsoft.com/office/word/2015/wordml/symex" xmlns:wpg="http://schemas.microsoft.com/office/word/2010/wordprocessingGroup" xmlns:wpi="http://schemas.microsoft.com/office/word/2010/wordprocessingInk" xmlns:wne="http://schemas.microsoft.com/office/word/2006/wordml" xmlns:wps="http://schemas.microsoft.com/office/word/2010/wordprocessingShape" mc:Ignorable="w14 w15 w16se wp14">
   <w:footnote w:type="separator" w:id="-1">
     <w:p>
       <w:pPr>
@@ -5929,7 +5908,7 @@
 </file>
 
 <file path=word/header1.xml><?xml version="1.0" encoding="utf-8"?>
-<w:hdr xmlns:wpc="http://schemas.microsoft.com/office/word/2010/wordprocessingCanvas" xmlns:cx="http://schemas.microsoft.com/office/drawing/2014/chartex" xmlns:cx1="http://schemas.microsoft.com/office/drawing/2015/9/8/chartex" xmlns:cx2="http://schemas.microsoft.com/office/drawing/2015/10/21/chartex" xmlns:cx3="http://schemas.microsoft.com/office/drawing/2016/5/9/chartex" xmlns:cx4="http://schemas.microsoft.com/office/drawing/2016/5/10/chartex" xmlns:cx5="http://schemas.microsoft.com/office/drawing/2016/5/11/chartex" xmlns:cx6="http://schemas.microsoft.com/office/drawing/2016/5/12/chartex" xmlns:cx7="http://schemas.microsoft.com/office/drawing/2016/5/13/chartex" xmlns:cx8="http://schemas.microsoft.com/office/drawing/2016/5/14/chartex" xmlns:mc="http://schemas.openxmlformats.org/markup-compatibility/2006" xmlns:aink="http://schemas.microsoft.com/office/drawing/2016/ink" xmlns:am3d="http://schemas.microsoft.com/office/drawing/2017/model3d" xmlns:o="urn:schemas-microsoft-com:office:office" xmlns:r="http://schemas.openxmlformats.org/officeDocument/2006/relationships" xmlns:m="http://schemas.openxmlformats.org/officeDocument/2006/math" xmlns:v="urn:schemas-microsoft-com:vml" xmlns:wp14="http://schemas.microsoft.com/office/word/2010/wordprocessingDrawing" xmlns:wp="http://schemas.openxmlformats.org/drawingml/2006/wordprocessingDrawing" xmlns:w10="urn:schemas-microsoft-com:office:word" xmlns:w="http://schemas.openxmlformats.org/wordprocessingml/2006/main" xmlns:w14="http://schemas.microsoft.com/office/word/2010/wordml" xmlns:w15="http://schemas.microsoft.com/office/word/2012/wordml" xmlns:w16cex="http://schemas.microsoft.com/office/word/2018/wordml/cex" xmlns:w16cid="http://schemas.microsoft.com/office/word/2016/wordml/cid" xmlns:w16="http://schemas.microsoft.com/office/word/2018/wordml" xmlns:w16sdtdh="http://schemas.microsoft.com/office/word/2020/wordml/sdtdatahash" xmlns:w16se="http://schemas.microsoft.com/office/word/2015/wordml/symex" xmlns:wpg="http://schemas.microsoft.com/office/word/2010/wordprocessingGroup" xmlns:wpi="http://schemas.microsoft.com/office/word/2010/wordprocessingInk" xmlns:wne="http://schemas.microsoft.com/office/word/2006/wordml" xmlns:wps="http://schemas.microsoft.com/office/word/2010/wordprocessingShape" mc:Ignorable="w14 w15 w16se w16cid w16 w16cex w16sdtdh wp14">
+<w:hdr xmlns:wpc="http://schemas.microsoft.com/office/word/2010/wordprocessingCanvas" xmlns:cx="http://schemas.microsoft.com/office/drawing/2014/chartex" xmlns:cx1="http://schemas.microsoft.com/office/drawing/2015/9/8/chartex" xmlns:mc="http://schemas.openxmlformats.org/markup-compatibility/2006" xmlns:o="urn:schemas-microsoft-com:office:office" xmlns:r="http://schemas.openxmlformats.org/officeDocument/2006/relationships" xmlns:m="http://schemas.openxmlformats.org/officeDocument/2006/math" xmlns:v="urn:schemas-microsoft-com:vml" xmlns:wp14="http://schemas.microsoft.com/office/word/2010/wordprocessingDrawing" xmlns:wp="http://schemas.openxmlformats.org/drawingml/2006/wordprocessingDrawing" xmlns:w10="urn:schemas-microsoft-com:office:word" xmlns:w="http://schemas.openxmlformats.org/wordprocessingml/2006/main" xmlns:w14="http://schemas.microsoft.com/office/word/2010/wordml" xmlns:w15="http://schemas.microsoft.com/office/word/2012/wordml" xmlns:w16se="http://schemas.microsoft.com/office/word/2015/wordml/symex" xmlns:wpg="http://schemas.microsoft.com/office/word/2010/wordprocessingGroup" xmlns:wpi="http://schemas.microsoft.com/office/word/2010/wordprocessingInk" xmlns:wne="http://schemas.microsoft.com/office/word/2006/wordml" xmlns:wps="http://schemas.microsoft.com/office/word/2010/wordprocessingShape" mc:Ignorable="w14 w15 w16se wp14">
   <w:p>
     <w:pPr>
       <w:pStyle w:val="En-tte"/>
@@ -5943,6 +5922,7 @@
         <w:noProof/>
         <w:sz w:val="40"/>
         <w:szCs w:val="40"/>
+        <w:lang w:eastAsia="fr-FR"/>
       </w:rPr>
       <w:drawing>
         <wp:inline distT="0" distB="0" distL="0" distR="0" wp14:anchorId="30B54DAD" wp14:editId="4C7B8C26">
@@ -5998,7 +5978,7 @@
 </file>
 
 <file path=word/numbering.xml><?xml version="1.0" encoding="utf-8"?>
-<w:numbering xmlns:wpc="http://schemas.microsoft.com/office/word/2010/wordprocessingCanvas" xmlns:cx="http://schemas.microsoft.com/office/drawing/2014/chartex" xmlns:cx1="http://schemas.microsoft.com/office/drawing/2015/9/8/chartex" xmlns:cx2="http://schemas.microsoft.com/office/drawing/2015/10/21/chartex" xmlns:cx3="http://schemas.microsoft.com/office/drawing/2016/5/9/chartex" xmlns:cx4="http://schemas.microsoft.com/office/drawing/2016/5/10/chartex" xmlns:cx5="http://schemas.microsoft.com/office/drawing/2016/5/11/chartex" xmlns:cx6="http://schemas.microsoft.com/office/drawing/2016/5/12/chartex" xmlns:cx7="http://schemas.microsoft.com/office/drawing/2016/5/13/chartex" xmlns:cx8="http://schemas.microsoft.com/office/drawing/2016/5/14/chartex" xmlns:mc="http://schemas.openxmlformats.org/markup-compatibility/2006" xmlns:aink="http://schemas.microsoft.com/office/drawing/2016/ink" xmlns:am3d="http://schemas.microsoft.com/office/drawing/2017/model3d" xmlns:o="urn:schemas-microsoft-com:office:office" xmlns:r="http://schemas.openxmlformats.org/officeDocument/2006/relationships" xmlns:m="http://schemas.openxmlformats.org/officeDocument/2006/math" xmlns:v="urn:schemas-microsoft-com:vml" xmlns:wp14="http://schemas.microsoft.com/office/word/2010/wordprocessingDrawing" xmlns:wp="http://schemas.openxmlformats.org/drawingml/2006/wordprocessingDrawing" xmlns:w10="urn:schemas-microsoft-com:office:word" xmlns:w="http://schemas.openxmlformats.org/wordprocessingml/2006/main" xmlns:w14="http://schemas.microsoft.com/office/word/2010/wordml" xmlns:w15="http://schemas.microsoft.com/office/word/2012/wordml" xmlns:w16cex="http://schemas.microsoft.com/office/word/2018/wordml/cex" xmlns:w16cid="http://schemas.microsoft.com/office/word/2016/wordml/cid" xmlns:w16="http://schemas.microsoft.com/office/word/2018/wordml" xmlns:w16sdtdh="http://schemas.microsoft.com/office/word/2020/wordml/sdtdatahash" xmlns:w16se="http://schemas.microsoft.com/office/word/2015/wordml/symex" xmlns:wpg="http://schemas.microsoft.com/office/word/2010/wordprocessingGroup" xmlns:wpi="http://schemas.microsoft.com/office/word/2010/wordprocessingInk" xmlns:wne="http://schemas.microsoft.com/office/word/2006/wordml" xmlns:wps="http://schemas.microsoft.com/office/word/2010/wordprocessingShape" mc:Ignorable="w14 w15 w16se w16cid w16 w16cex w16sdtdh wp14">
+<w:numbering xmlns:wpc="http://schemas.microsoft.com/office/word/2010/wordprocessingCanvas" xmlns:cx="http://schemas.microsoft.com/office/drawing/2014/chartex" xmlns:cx1="http://schemas.microsoft.com/office/drawing/2015/9/8/chartex" xmlns:mc="http://schemas.openxmlformats.org/markup-compatibility/2006" xmlns:o="urn:schemas-microsoft-com:office:office" xmlns:r="http://schemas.openxmlformats.org/officeDocument/2006/relationships" xmlns:m="http://schemas.openxmlformats.org/officeDocument/2006/math" xmlns:v="urn:schemas-microsoft-com:vml" xmlns:wp14="http://schemas.microsoft.com/office/word/2010/wordprocessingDrawing" xmlns:wp="http://schemas.openxmlformats.org/drawingml/2006/wordprocessingDrawing" xmlns:w10="urn:schemas-microsoft-com:office:word" xmlns:w="http://schemas.openxmlformats.org/wordprocessingml/2006/main" xmlns:w14="http://schemas.microsoft.com/office/word/2010/wordml" xmlns:w15="http://schemas.microsoft.com/office/word/2012/wordml" xmlns:w16se="http://schemas.microsoft.com/office/word/2015/wordml/symex" xmlns:wpg="http://schemas.microsoft.com/office/word/2010/wordprocessingGroup" xmlns:wpi="http://schemas.microsoft.com/office/word/2010/wordprocessingInk" xmlns:wne="http://schemas.microsoft.com/office/word/2006/wordml" xmlns:wps="http://schemas.microsoft.com/office/word/2010/wordprocessingShape" mc:Ignorable="w14 w15 w16se wp14">
   <w:abstractNum w:abstractNumId="0" w15:restartNumberingAfterBreak="0">
     <w:nsid w:val="1739146A"/>
     <w:multiLevelType w:val="multilevel"/>
@@ -6387,7 +6367,7 @@
 </file>
 
 <file path=word/styles.xml><?xml version="1.0" encoding="utf-8"?>
-<w:styles xmlns:mc="http://schemas.openxmlformats.org/markup-compatibility/2006" xmlns:r="http://schemas.openxmlformats.org/officeDocument/2006/relationships" xmlns:w="http://schemas.openxmlformats.org/wordprocessingml/2006/main" xmlns:w14="http://schemas.microsoft.com/office/word/2010/wordml" xmlns:w15="http://schemas.microsoft.com/office/word/2012/wordml" xmlns:w16cex="http://schemas.microsoft.com/office/word/2018/wordml/cex" xmlns:w16cid="http://schemas.microsoft.com/office/word/2016/wordml/cid" xmlns:w16="http://schemas.microsoft.com/office/word/2018/wordml" xmlns:w16sdtdh="http://schemas.microsoft.com/office/word/2020/wordml/sdtdatahash" xmlns:w16se="http://schemas.microsoft.com/office/word/2015/wordml/symex" mc:Ignorable="w14 w15 w16se w16cid w16 w16cex w16sdtdh">
+<w:styles xmlns:mc="http://schemas.openxmlformats.org/markup-compatibility/2006" xmlns:r="http://schemas.openxmlformats.org/officeDocument/2006/relationships" xmlns:w="http://schemas.openxmlformats.org/wordprocessingml/2006/main" xmlns:w14="http://schemas.microsoft.com/office/word/2010/wordml" xmlns:w15="http://schemas.microsoft.com/office/word/2012/wordml" xmlns:w16se="http://schemas.microsoft.com/office/word/2015/wordml/symex" mc:Ignorable="w14 w15 w16se">
   <w:docDefaults>
     <w:rPrDefault>
       <w:rPr>
@@ -6403,7 +6383,7 @@
       </w:pPr>
     </w:pPrDefault>
   </w:docDefaults>
-  <w:latentStyles w:defLockedState="0" w:defUIPriority="99" w:defSemiHidden="0" w:defUnhideWhenUsed="0" w:defQFormat="0" w:count="376">
+  <w:latentStyles w:defLockedState="0" w:defUIPriority="99" w:defSemiHidden="0" w:defUnhideWhenUsed="0" w:defQFormat="0" w:count="371">
     <w:lsdException w:name="Normal" w:uiPriority="0" w:qFormat="1"/>
     <w:lsdException w:name="heading 1" w:uiPriority="9" w:qFormat="1"/>
     <w:lsdException w:name="heading 2" w:semiHidden="1" w:uiPriority="9" w:unhideWhenUsed="1" w:qFormat="1"/>
@@ -6775,11 +6755,6 @@
     <w:lsdException w:name="List Table 5 Dark Accent 6" w:uiPriority="50"/>
     <w:lsdException w:name="List Table 6 Colorful Accent 6" w:uiPriority="51"/>
     <w:lsdException w:name="List Table 7 Colorful Accent 6" w:uiPriority="52"/>
-    <w:lsdException w:name="Mention" w:semiHidden="1" w:unhideWhenUsed="1"/>
-    <w:lsdException w:name="Smart Hyperlink" w:semiHidden="1" w:unhideWhenUsed="1"/>
-    <w:lsdException w:name="Hashtag" w:semiHidden="1" w:unhideWhenUsed="1"/>
-    <w:lsdException w:name="Unresolved Mention" w:semiHidden="1" w:unhideWhenUsed="1"/>
-    <w:lsdException w:name="Smart Link" w:semiHidden="1" w:unhideWhenUsed="1"/>
   </w:latentStyles>
   <w:style w:type="paragraph" w:default="1" w:styleId="Normal">
     <w:name w:val="Normal"/>
@@ -6942,7 +6917,7 @@
       <w:u w:val="single"/>
     </w:rPr>
   </w:style>
-  <w:style w:type="character" w:styleId="Mentionnonrsolue">
+  <w:style w:type="character" w:customStyle="1" w:styleId="UnresolvedMention">
     <w:name w:val="Unresolved Mention"/>
     <w:basedOn w:val="Policepardfaut"/>
     <w:uiPriority w:val="99"/>
@@ -7405,7 +7380,7 @@
 </file>
 
 <file path=customXml/itemProps2.xml><?xml version="1.0" encoding="utf-8"?>
-<ds:datastoreItem xmlns:ds="http://schemas.openxmlformats.org/officeDocument/2006/customXml" ds:itemID="{24D78F0C-D289-4A9C-85C4-9A91C7FF6765}">
+<ds:datastoreItem xmlns:ds="http://schemas.openxmlformats.org/officeDocument/2006/customXml" ds:itemID="{1E66E223-8469-4E12-98E8-E2E12D8E0510}">
   <ds:schemaRefs>
     <ds:schemaRef ds:uri="http://schemas.openxmlformats.org/officeDocument/2006/bibliography"/>
   </ds:schemaRefs>

</xml_diff>